<commit_message>
made changes to programs and design
</commit_message>
<xml_diff>
--- a/week04/Program Designs.docx
+++ b/week04/Program Designs.docx
@@ -69,7 +69,6 @@
           <w:tcPr>
             <w:tcW w:w="9334" w:type="dxa"/>
           </w:tcPr>
-          <w:p/>
           <w:p>
             <w:proofErr w:type="gramStart"/>
             <w:r>
@@ -82,11 +81,6 @@
           </w:p>
           <w:p/>
           <w:p/>
-          <w:p>
-            <w:r>
-              <w:t>Methods</w:t>
-            </w:r>
-          </w:p>
         </w:tc>
       </w:tr>
     </w:tbl>
@@ -95,11 +89,11 @@
       <w:tblPr>
         <w:tblStyle w:val="TableGrid"/>
         <w:tblpPr w:leftFromText="180" w:rightFromText="180" w:horzAnchor="margin" w:tblpY="-10010"/>
-        <w:tblW w:w="9334" w:type="dxa"/>
+        <w:tblW w:w="5000" w:type="pct"/>
         <w:tblLook w:val="04A0" w:firstRow="1" w:lastRow="0" w:firstColumn="1" w:lastColumn="0" w:noHBand="0" w:noVBand="1"/>
       </w:tblPr>
       <w:tblGrid>
-        <w:gridCol w:w="9334"/>
+        <w:gridCol w:w="9016"/>
       </w:tblGrid>
       <w:tr>
         <w:trPr>
@@ -107,7 +101,7 @@
         </w:trPr>
         <w:tc>
           <w:tcPr>
-            <w:tcW w:w="9334" w:type="dxa"/>
+            <w:tcW w:w="5000" w:type="pct"/>
           </w:tcPr>
           <w:p>
             <w:r>
@@ -119,11 +113,11 @@
       </w:tr>
       <w:tr>
         <w:trPr>
-          <w:trHeight w:val="3943"/>
+          <w:trHeight w:val="1706"/>
         </w:trPr>
         <w:tc>
           <w:tcPr>
-            <w:tcW w:w="9334" w:type="dxa"/>
+            <w:tcW w:w="5000" w:type="pct"/>
           </w:tcPr>
           <w:p>
             <w:r>
@@ -140,7 +134,7 @@
               <w:t xml:space="preserve">_length: </w:t>
             </w:r>
             <w:r>
-              <w:t>double</w:t>
+              <w:t>int</w:t>
             </w:r>
           </w:p>
           <w:p>
@@ -162,42 +156,139 @@
         </w:trPr>
         <w:tc>
           <w:tcPr>
-            <w:tcW w:w="9334" w:type="dxa"/>
+            <w:tcW w:w="5000" w:type="pct"/>
           </w:tcPr>
           <w:p>
             <w:r>
               <w:t>Constructors</w:t>
+            </w:r>
+          </w:p>
+          <w:p>
+            <w:proofErr w:type="gramStart"/>
+            <w:r>
+              <w:t>Video(</w:t>
+            </w:r>
+            <w:proofErr w:type="spellStart"/>
+            <w:r>
+              <w:t>title:string</w:t>
+            </w:r>
+            <w:proofErr w:type="spellEnd"/>
+            <w:proofErr w:type="gramEnd"/>
+            <w:r>
+              <w:t xml:space="preserve">, </w:t>
+            </w:r>
+            <w:proofErr w:type="spellStart"/>
+            <w:proofErr w:type="gramStart"/>
+            <w:r>
+              <w:t>author:string</w:t>
+            </w:r>
+            <w:proofErr w:type="spellEnd"/>
+            <w:proofErr w:type="gramEnd"/>
+            <w:r>
+              <w:t xml:space="preserve">, </w:t>
+            </w:r>
+            <w:proofErr w:type="spellStart"/>
+            <w:r>
+              <w:t>length:int</w:t>
+            </w:r>
+            <w:proofErr w:type="spellEnd"/>
+            <w:r>
+              <w:t>)</w:t>
             </w:r>
           </w:p>
           <w:p/>
           <w:p/>
+          <w:p>
+            <w:r>
+              <w:t>Methods</w:t>
+            </w:r>
+          </w:p>
+          <w:p>
+            <w:proofErr w:type="spellStart"/>
+            <w:proofErr w:type="gramStart"/>
+            <w:r>
+              <w:t>Comment</w:t>
+            </w:r>
+            <w:r>
+              <w:t>number</w:t>
+            </w:r>
+            <w:proofErr w:type="spellEnd"/>
+            <w:r>
+              <w:t>(</w:t>
+            </w:r>
+            <w:proofErr w:type="gramEnd"/>
+            <w:r>
+              <w:t>)</w:t>
+            </w:r>
+            <w:r>
+              <w:t>:int</w:t>
+            </w:r>
+          </w:p>
+          <w:p>
+            <w:proofErr w:type="spellStart"/>
+            <w:proofErr w:type="gramStart"/>
+            <w:r>
+              <w:t>AddComment</w:t>
+            </w:r>
+            <w:proofErr w:type="spellEnd"/>
+            <w:r>
+              <w:t>(</w:t>
+            </w:r>
+            <w:proofErr w:type="gramEnd"/>
+            <w:r>
+              <w:t>Comment: Comment)</w:t>
+            </w:r>
+          </w:p>
+          <w:p>
+            <w:proofErr w:type="gramStart"/>
+            <w:r>
+              <w:t>Title()</w:t>
+            </w:r>
+            <w:r>
+              <w:t>:string</w:t>
+            </w:r>
+            <w:proofErr w:type="gramEnd"/>
+          </w:p>
+          <w:p>
+            <w:proofErr w:type="gramStart"/>
+            <w:r>
+              <w:t>Author()</w:t>
+            </w:r>
+            <w:r>
+              <w:t>:string</w:t>
+            </w:r>
+            <w:proofErr w:type="gramEnd"/>
+          </w:p>
+          <w:p>
+            <w:proofErr w:type="gramStart"/>
+            <w:r>
+              <w:t>Length(</w:t>
+            </w:r>
+            <w:proofErr w:type="gramEnd"/>
+            <w:r>
+              <w:t>)</w:t>
+            </w:r>
+            <w:r>
+              <w:t>:int</w:t>
+            </w:r>
+          </w:p>
           <w:p/>
-          <w:p>
-            <w:r>
-              <w:t>Methods</w:t>
-            </w:r>
-          </w:p>
-          <w:p>
-            <w:proofErr w:type="spellStart"/>
-            <w:proofErr w:type="gramStart"/>
-            <w:r>
-              <w:t>NumberOfComments</w:t>
-            </w:r>
-            <w:proofErr w:type="spellEnd"/>
-            <w:r>
-              <w:t>(</w:t>
-            </w:r>
-            <w:proofErr w:type="gramEnd"/>
-            <w:r>
-              <w:t>)</w:t>
-            </w:r>
-          </w:p>
         </w:tc>
       </w:tr>
     </w:tbl>
     <w:p/>
     <w:p>
+      <w:pPr>
+        <w:rPr>
+          <w:b/>
+          <w:bCs/>
+        </w:rPr>
+      </w:pPr>
       <w:r>
+        <w:rPr>
+          <w:b/>
+          <w:bCs/>
+        </w:rPr>
         <w:t>Online Ordering</w:t>
       </w:r>
     </w:p>
@@ -235,21 +326,34 @@
           </w:tcPr>
           <w:p>
             <w:r>
-              <w:t>List&lt;products</w:t>
-            </w:r>
-            <w:proofErr w:type="gramStart"/>
-            <w:r>
-              <w:t>&gt;();</w:t>
-            </w:r>
-            <w:proofErr w:type="gramEnd"/>
-          </w:p>
-          <w:p>
-            <w:r>
-              <w:t>_customer: string</w:t>
-            </w:r>
-          </w:p>
-          <w:p/>
-          <w:p/>
+              <w:t>List&lt;</w:t>
+            </w:r>
+            <w:r>
+              <w:t>P</w:t>
+            </w:r>
+            <w:r>
+              <w:t>roduc</w:t>
+            </w:r>
+            <w:r>
+              <w:t>t</w:t>
+            </w:r>
+            <w:proofErr w:type="gramStart"/>
+            <w:r>
+              <w:t>&gt;()</w:t>
+            </w:r>
+            <w:r>
+              <w:t>;</w:t>
+            </w:r>
+            <w:proofErr w:type="gramEnd"/>
+          </w:p>
+          <w:p>
+            <w:r>
+              <w:t xml:space="preserve">_customer: </w:t>
+            </w:r>
+            <w:r>
+              <w:t>Customer</w:t>
+            </w:r>
+          </w:p>
         </w:tc>
       </w:tr>
       <w:tr>
@@ -261,25 +365,31 @@
             <w:tcW w:w="9334" w:type="dxa"/>
           </w:tcPr>
           <w:p>
+            <w:proofErr w:type="gramStart"/>
             <w:r>
               <w:lastRenderedPageBreak/>
-              <w:t>Constructors</w:t>
+              <w:t>Order(</w:t>
+            </w:r>
+            <w:proofErr w:type="gramEnd"/>
+            <w:r>
+              <w:t>Customer: customer)</w:t>
             </w:r>
           </w:p>
           <w:p/>
+          <w:p>
+            <w:r>
+              <w:t>Methods</w:t>
+            </w:r>
+          </w:p>
           <w:p/>
-          <w:p/>
-          <w:p>
-            <w:r>
-              <w:t>Methods</w:t>
-            </w:r>
-          </w:p>
-          <w:p/>
-          <w:p>
-            <w:proofErr w:type="spellStart"/>
-            <w:proofErr w:type="gramStart"/>
-            <w:r>
-              <w:t>CalculateTotal</w:t>
+          <w:p>
+            <w:proofErr w:type="spellStart"/>
+            <w:proofErr w:type="gramStart"/>
+            <w:r>
+              <w:t>Total</w:t>
+            </w:r>
+            <w:r>
+              <w:t>Cost</w:t>
             </w:r>
             <w:proofErr w:type="spellEnd"/>
             <w:r>
@@ -405,19 +515,47 @@
             <w:tcW w:w="9334" w:type="dxa"/>
           </w:tcPr>
           <w:p>
-            <w:r>
-              <w:t>Constructors</w:t>
+            <w:proofErr w:type="gramStart"/>
+            <w:r>
+              <w:t>Product(</w:t>
+            </w:r>
+            <w:proofErr w:type="spellStart"/>
+            <w:r>
+              <w:t>name:string</w:t>
+            </w:r>
+            <w:proofErr w:type="spellEnd"/>
+            <w:proofErr w:type="gramEnd"/>
+            <w:r>
+              <w:t xml:space="preserve">, </w:t>
+            </w:r>
+            <w:proofErr w:type="spellStart"/>
+            <w:r>
+              <w:t>id:int</w:t>
+            </w:r>
+            <w:proofErr w:type="spellEnd"/>
+            <w:r>
+              <w:t xml:space="preserve">, </w:t>
+            </w:r>
+            <w:proofErr w:type="spellStart"/>
+            <w:proofErr w:type="gramStart"/>
+            <w:r>
+              <w:t>price:double</w:t>
+            </w:r>
+            <w:proofErr w:type="spellEnd"/>
+            <w:proofErr w:type="gramEnd"/>
+            <w:r>
+              <w:t xml:space="preserve">, </w:t>
+            </w:r>
+            <w:proofErr w:type="spellStart"/>
+            <w:r>
+              <w:t>quantity:int</w:t>
+            </w:r>
+            <w:proofErr w:type="spellEnd"/>
+            <w:r>
+              <w:t>)</w:t>
             </w:r>
           </w:p>
           <w:p/>
-          <w:p/>
-          <w:p/>
-          <w:p>
-            <w:r>
-              <w:t>Methods</w:t>
-            </w:r>
-          </w:p>
-          <w:p/>
           <w:p>
             <w:proofErr w:type="spellStart"/>
             <w:proofErr w:type="gramStart"/>
@@ -426,6 +564,25 @@
             </w:r>
             <w:proofErr w:type="spellEnd"/>
             <w:proofErr w:type="gramEnd"/>
+          </w:p>
+          <w:p>
+            <w:proofErr w:type="spellStart"/>
+            <w:proofErr w:type="gramStart"/>
+            <w:r>
+              <w:t>GetName</w:t>
+            </w:r>
+            <w:proofErr w:type="spellEnd"/>
+            <w:r>
+              <w:t>():string</w:t>
+            </w:r>
+            <w:proofErr w:type="gramEnd"/>
+          </w:p>
+          <w:p>
+            <w:proofErr w:type="spellStart"/>
+            <w:r>
+              <w:t>GetID:int</w:t>
+            </w:r>
+            <w:proofErr w:type="spellEnd"/>
           </w:p>
         </w:tc>
       </w:tr>
@@ -451,10 +608,7 @@
           <w:p>
             <w:r>
               <w:lastRenderedPageBreak/>
-              <w:t>Class</w:t>
-            </w:r>
-            <w:r>
-              <w:t xml:space="preserve"> Customer</w:t>
+              <w:t>Customer</w:t>
             </w:r>
           </w:p>
         </w:tc>
@@ -469,12 +623,6 @@
           </w:tcPr>
           <w:p>
             <w:r>
-              <w:t>Member Variables</w:t>
-            </w:r>
-          </w:p>
-          <w:p/>
-          <w:p>
-            <w:r>
               <w:t>_name: string</w:t>
             </w:r>
           </w:p>
@@ -488,7 +636,10 @@
             </w:r>
             <w:proofErr w:type="gramEnd"/>
             <w:r>
-              <w:t xml:space="preserve"> string</w:t>
+              <w:t xml:space="preserve"> </w:t>
+            </w:r>
+            <w:r>
+              <w:t>Address</w:t>
             </w:r>
           </w:p>
         </w:tc>
@@ -502,23 +653,36 @@
             <w:tcW w:w="9334" w:type="dxa"/>
           </w:tcPr>
           <w:p>
-            <w:r>
-              <w:t>Constructors</w:t>
+            <w:proofErr w:type="gramStart"/>
+            <w:r>
+              <w:t>Customer(</w:t>
+            </w:r>
+            <w:proofErr w:type="spellStart"/>
+            <w:r>
+              <w:t>name:string</w:t>
+            </w:r>
+            <w:proofErr w:type="spellEnd"/>
+            <w:proofErr w:type="gramEnd"/>
+            <w:r>
+              <w:t xml:space="preserve">, </w:t>
+            </w:r>
+            <w:proofErr w:type="spellStart"/>
+            <w:proofErr w:type="gramStart"/>
+            <w:r>
+              <w:t>address:Address</w:t>
+            </w:r>
+            <w:proofErr w:type="spellEnd"/>
+            <w:proofErr w:type="gramEnd"/>
+            <w:r>
+              <w:t>)</w:t>
             </w:r>
           </w:p>
           <w:p/>
-          <w:p/>
-          <w:p/>
-          <w:p>
-            <w:r>
-              <w:t>Methods</w:t>
-            </w:r>
-          </w:p>
-          <w:p>
-            <w:proofErr w:type="spellStart"/>
-            <w:proofErr w:type="gramStart"/>
-            <w:r>
-              <w:t>FindAddress</w:t>
+          <w:p>
+            <w:proofErr w:type="spellStart"/>
+            <w:proofErr w:type="gramStart"/>
+            <w:r>
+              <w:t>LivesInUSA</w:t>
             </w:r>
             <w:proofErr w:type="spellEnd"/>
             <w:r>
@@ -526,8 +690,35 @@
             </w:r>
             <w:proofErr w:type="gramEnd"/>
             <w:r>
-              <w:t>): True</w:t>
-            </w:r>
+              <w:t xml:space="preserve">): </w:t>
+            </w:r>
+            <w:r>
+              <w:t>Boolean</w:t>
+            </w:r>
+          </w:p>
+          <w:p>
+            <w:proofErr w:type="spellStart"/>
+            <w:proofErr w:type="gramStart"/>
+            <w:r>
+              <w:t>GetName</w:t>
+            </w:r>
+            <w:proofErr w:type="spellEnd"/>
+            <w:r>
+              <w:t>():string</w:t>
+            </w:r>
+            <w:proofErr w:type="gramEnd"/>
+          </w:p>
+          <w:p>
+            <w:proofErr w:type="spellStart"/>
+            <w:proofErr w:type="gramStart"/>
+            <w:r>
+              <w:t>GetAddress</w:t>
+            </w:r>
+            <w:proofErr w:type="spellEnd"/>
+            <w:r>
+              <w:t>():Address</w:t>
+            </w:r>
+            <w:proofErr w:type="gramEnd"/>
           </w:p>
         </w:tc>
       </w:tr>
@@ -552,10 +743,7 @@
           </w:tcPr>
           <w:p>
             <w:r>
-              <w:t>Class</w:t>
-            </w:r>
-            <w:r>
-              <w:t xml:space="preserve"> Address</w:t>
+              <w:t>Class Address</w:t>
             </w:r>
           </w:p>
         </w:tc>
@@ -576,20 +764,31 @@
           </w:p>
           <w:p>
             <w:r>
+              <w:t>_stree</w:t>
+            </w:r>
+            <w:r>
+              <w:t>t</w:t>
+            </w:r>
+            <w:r>
+              <w:t>: string</w:t>
+            </w:r>
+          </w:p>
+          <w:p>
+            <w:r>
+              <w:t>_city: string</w:t>
+            </w:r>
+          </w:p>
+          <w:p>
+            <w:r>
               <w:t>_</w:t>
             </w:r>
             <w:proofErr w:type="spellStart"/>
             <w:r>
-              <w:t>streetAddress</w:t>
+              <w:t>stateOrProvince</w:t>
             </w:r>
             <w:proofErr w:type="spellEnd"/>
             <w:r>
               <w:t>: string</w:t>
-            </w:r>
-          </w:p>
-          <w:p>
-            <w:r>
-              <w:t>_city: string</w:t>
             </w:r>
           </w:p>
           <w:p>
@@ -608,24 +807,29 @@
             <w:tcW w:w="9334" w:type="dxa"/>
           </w:tcPr>
           <w:p>
-            <w:r>
-              <w:t>Constructors</w:t>
+            <w:proofErr w:type="gramStart"/>
+            <w:r>
+              <w:t>Address(</w:t>
+            </w:r>
+            <w:proofErr w:type="gramEnd"/>
+            <w:r>
+              <w:t xml:space="preserve">street: string, city: string, </w:t>
+            </w:r>
+            <w:proofErr w:type="spellStart"/>
+            <w:r>
+              <w:t>stateOrProvince</w:t>
+            </w:r>
+            <w:proofErr w:type="spellEnd"/>
+            <w:r>
+              <w:t>: string, country: string)</w:t>
             </w:r>
           </w:p>
           <w:p/>
-          <w:p/>
-          <w:p/>
-          <w:p>
-            <w:r>
-              <w:t>Methods</w:t>
-            </w:r>
-          </w:p>
-          <w:p/>
-          <w:p>
-            <w:proofErr w:type="spellStart"/>
-            <w:proofErr w:type="gramStart"/>
-            <w:r>
-              <w:t>FindAddress</w:t>
+          <w:p>
+            <w:proofErr w:type="spellStart"/>
+            <w:proofErr w:type="gramStart"/>
+            <w:r>
+              <w:t>IsInUSA</w:t>
             </w:r>
             <w:proofErr w:type="spellEnd"/>
             <w:r>
@@ -633,15 +837,14 @@
             </w:r>
             <w:proofErr w:type="gramEnd"/>
             <w:r>
-              <w:t>): True</w:t>
-            </w:r>
-          </w:p>
-          <w:p/>
-          <w:p>
-            <w:proofErr w:type="spellStart"/>
-            <w:proofErr w:type="gramStart"/>
-            <w:r>
-              <w:t>FullAddress</w:t>
+              <w:t>): Boolean</w:t>
+            </w:r>
+          </w:p>
+          <w:p>
+            <w:proofErr w:type="spellStart"/>
+            <w:proofErr w:type="gramStart"/>
+            <w:r>
+              <w:t>GetAddress</w:t>
             </w:r>
             <w:proofErr w:type="spellEnd"/>
             <w:r>
@@ -656,46 +859,7 @@
       </w:tr>
     </w:tbl>
     <w:p/>
-    <w:p>
-      <w:r>
-        <w:lastRenderedPageBreak/>
-        <w:drawing>
-          <wp:inline distT="0" distB="0" distL="0" distR="0" wp14:anchorId="37F5318B" wp14:editId="021CF5F5">
-            <wp:extent cx="5731510" cy="5297170"/>
-            <wp:effectExtent l="0" t="0" r="2540" b="0"/>
-            <wp:docPr id="1383934221" name="Picture 1" descr="A computer screen shot of a person's name&#10;&#10;AI-generated content may be incorrect."/>
-            <wp:cNvGraphicFramePr>
-              <a:graphicFrameLocks xmlns:a="http://schemas.openxmlformats.org/drawingml/2006/main" noChangeAspect="1"/>
-            </wp:cNvGraphicFramePr>
-            <a:graphic xmlns:a="http://schemas.openxmlformats.org/drawingml/2006/main">
-              <a:graphicData uri="http://schemas.openxmlformats.org/drawingml/2006/picture">
-                <pic:pic xmlns:pic="http://schemas.openxmlformats.org/drawingml/2006/picture">
-                  <pic:nvPicPr>
-                    <pic:cNvPr id="1383934221" name="Picture 1" descr="A computer screen shot of a person's name&#10;&#10;AI-generated content may be incorrect."/>
-                    <pic:cNvPicPr/>
-                  </pic:nvPicPr>
-                  <pic:blipFill>
-                    <a:blip r:embed="rId4"/>
-                    <a:stretch>
-                      <a:fillRect/>
-                    </a:stretch>
-                  </pic:blipFill>
-                  <pic:spPr>
-                    <a:xfrm>
-                      <a:off x="0" y="0"/>
-                      <a:ext cx="5731510" cy="5297170"/>
-                    </a:xfrm>
-                    <a:prstGeom prst="rect">
-                      <a:avLst/>
-                    </a:prstGeom>
-                  </pic:spPr>
-                </pic:pic>
-              </a:graphicData>
-            </a:graphic>
-          </wp:inline>
-        </w:drawing>
-      </w:r>
-    </w:p>
+    <w:p/>
     <w:sectPr>
       <w:pgSz w:w="11906" w:h="16838"/>
       <w:pgMar w:top="1440" w:right="1440" w:bottom="1440" w:left="1440" w:header="708" w:footer="708" w:gutter="0"/>

</xml_diff>